<commit_message>
Revised system design documentation
</commit_message>
<xml_diff>
--- a/Agentic Knowledge Graph Construction System.docx
+++ b/Agentic Knowledge Graph Construction System.docx
@@ -779,77 +779,7 @@
           <w:i/>
           <w:iCs/>
         </w:rPr>
-        <w:t>Concepts</w:t>
-      </w:r>
-      <w:r>
-        <w:rPr>
-          <w:i/>
-          <w:iCs/>
-        </w:rPr>
-        <w:t xml:space="preserve">, </w:t>
-      </w:r>
-      <w:r>
-        <w:rPr>
-          <w:i/>
-          <w:iCs/>
-        </w:rPr>
-        <w:t>Methods</w:t>
-      </w:r>
-      <w:r>
-        <w:rPr>
-          <w:i/>
-          <w:iCs/>
-        </w:rPr>
-        <w:t xml:space="preserve">, </w:t>
-      </w:r>
-      <w:r>
-        <w:rPr>
-          <w:i/>
-          <w:iCs/>
-        </w:rPr>
-        <w:t>Techniques</w:t>
-      </w:r>
-      <w:r>
-        <w:rPr>
-          <w:i/>
-          <w:iCs/>
-        </w:rPr>
-        <w:t xml:space="preserve">, </w:t>
-      </w:r>
-      <w:r>
-        <w:rPr>
-          <w:i/>
-          <w:iCs/>
-        </w:rPr>
-        <w:t>Datasets</w:t>
-      </w:r>
-      <w:r>
-        <w:rPr>
-          <w:i/>
-          <w:iCs/>
-        </w:rPr>
-        <w:t xml:space="preserve">, </w:t>
-      </w:r>
-      <w:r>
-        <w:rPr>
-          <w:i/>
-          <w:iCs/>
-        </w:rPr>
-        <w:t>Metrics</w:t>
-      </w:r>
-      <w:r>
-        <w:rPr>
-          <w:i/>
-          <w:iCs/>
-        </w:rPr>
-        <w:t xml:space="preserve">, </w:t>
-      </w:r>
-      <w:r>
-        <w:rPr>
-          <w:i/>
-          <w:iCs/>
-        </w:rPr>
-        <w:t>Architectures</w:t>
+        <w:t>Concepts, Methods, Techniques, Datasets, Metrics, Architectures</w:t>
       </w:r>
     </w:p>
     <w:p>
@@ -883,49 +813,7 @@
           <w:i/>
           <w:iCs/>
         </w:rPr>
-        <w:t>Strict JSON output</w:t>
-      </w:r>
-      <w:r>
-        <w:rPr>
-          <w:i/>
-          <w:iCs/>
-        </w:rPr>
-        <w:t xml:space="preserve">, </w:t>
-      </w:r>
-      <w:r>
-        <w:rPr>
-          <w:i/>
-          <w:iCs/>
-        </w:rPr>
-        <w:t>Relevance scoring from 0.0 to 1.0</w:t>
-      </w:r>
-      <w:r>
-        <w:rPr>
-          <w:i/>
-          <w:iCs/>
-        </w:rPr>
-        <w:t xml:space="preserve">, </w:t>
-      </w:r>
-      <w:r>
-        <w:rPr>
-          <w:i/>
-          <w:iCs/>
-        </w:rPr>
-        <w:t>Deduplication</w:t>
-      </w:r>
-      <w:r>
-        <w:rPr>
-          <w:i/>
-          <w:iCs/>
-        </w:rPr>
-        <w:t xml:space="preserve">, </w:t>
-      </w:r>
-      <w:r>
-        <w:rPr>
-          <w:i/>
-          <w:iCs/>
-        </w:rPr>
-        <w:t>Clear categorization</w:t>
+        <w:t>Strict JSON output, Relevance scoring from 0.0 to 1.0, Deduplication, Clear categorization</w:t>
       </w:r>
     </w:p>
     <w:p>
@@ -943,7 +831,6 @@
       <w:r>
         <w:t xml:space="preserve"> table, with relevance and frequency recorded in </w:t>
       </w:r>
-      <w:proofErr w:type="spellStart"/>
       <w:r>
         <w:rPr>
           <w:rStyle w:val="Strong"/>
@@ -951,7 +838,6 @@
         </w:rPr>
         <w:t>paper_concepts</w:t>
       </w:r>
-      <w:proofErr w:type="spellEnd"/>
       <w:r>
         <w:t>.</w:t>
       </w:r>
@@ -967,15 +853,7 @@
       </w:r>
       <w:r>
         <w:br/>
-        <w:t>(</w:t>
-      </w:r>
-      <w:proofErr w:type="spellStart"/>
-      <w:r>
-        <w:t>ArXiv</w:t>
-      </w:r>
-      <w:proofErr w:type="spellEnd"/>
-      <w:r>
-        <w:t xml:space="preserve"> </w:t>
+        <w:t xml:space="preserve">(ArXiv </w:t>
       </w:r>
       <w:r>
         <w:rPr>
@@ -1009,35 +887,7 @@
           <w:i/>
           <w:iCs/>
         </w:rPr>
-        <w:t>Abstracts of both papers</w:t>
-      </w:r>
-      <w:r>
-        <w:rPr>
-          <w:i/>
-          <w:iCs/>
-        </w:rPr>
-        <w:t xml:space="preserve">, </w:t>
-      </w:r>
-      <w:r>
-        <w:rPr>
-          <w:i/>
-          <w:iCs/>
-        </w:rPr>
-        <w:t>Concept overlap</w:t>
-      </w:r>
-      <w:r>
-        <w:rPr>
-          <w:i/>
-          <w:iCs/>
-        </w:rPr>
-        <w:t xml:space="preserve">, </w:t>
-      </w:r>
-      <w:r>
-        <w:rPr>
-          <w:i/>
-          <w:iCs/>
-        </w:rPr>
-        <w:t>LLM semantic comparison</w:t>
+        <w:t>Abstracts of both papers, Concept overlap, LLM semantic comparison</w:t>
       </w:r>
     </w:p>
     <w:p>
@@ -1056,7 +906,6 @@
           <w:iCs/>
         </w:rPr>
       </w:pPr>
-      <w:proofErr w:type="spellStart"/>
       <w:r>
         <w:rPr>
           <w:b/>
@@ -1066,7 +915,6 @@
         </w:rPr>
         <w:t>improves_on</w:t>
       </w:r>
-      <w:proofErr w:type="spellEnd"/>
       <w:r>
         <w:rPr>
           <w:i/>
@@ -1074,7 +922,6 @@
         </w:rPr>
         <w:t xml:space="preserve">, </w:t>
       </w:r>
-      <w:proofErr w:type="spellStart"/>
       <w:r>
         <w:rPr>
           <w:b/>
@@ -1084,7 +931,6 @@
         </w:rPr>
         <w:t>builds_on</w:t>
       </w:r>
-      <w:proofErr w:type="spellEnd"/>
       <w:r>
         <w:rPr>
           <w:i/>
@@ -1171,28 +1017,13 @@
           <w:i/>
           <w:iCs/>
         </w:rPr>
-        <w:t>A confidence score (0.0–1.0)</w:t>
-      </w:r>
-      <w:r>
-        <w:rPr>
-          <w:i/>
-          <w:iCs/>
-        </w:rPr>
-        <w:t xml:space="preserve">, </w:t>
-      </w:r>
-      <w:r>
-        <w:rPr>
-          <w:i/>
-          <w:iCs/>
-        </w:rPr>
-        <w:t>A natural-language explanation</w:t>
+        <w:t>A confidence score (0.0–1.0), A natural-language explanation</w:t>
       </w:r>
     </w:p>
     <w:p>
       <w:r>
         <w:t xml:space="preserve">Results are stored in </w:t>
       </w:r>
-      <w:proofErr w:type="spellStart"/>
       <w:r>
         <w:rPr>
           <w:b/>
@@ -1200,7 +1031,6 @@
         </w:rPr>
         <w:t>paper_relationships</w:t>
       </w:r>
-      <w:proofErr w:type="spellEnd"/>
       <w:r>
         <w:t>.</w:t>
       </w:r>
@@ -1260,49 +1090,7 @@
           <w:i/>
           <w:iCs/>
         </w:rPr>
-        <w:t>Relevance score must be 0.0–1.0</w:t>
-      </w:r>
-      <w:r>
-        <w:rPr>
-          <w:i/>
-          <w:iCs/>
-        </w:rPr>
-        <w:t xml:space="preserve">, </w:t>
-      </w:r>
-      <w:r>
-        <w:rPr>
-          <w:i/>
-          <w:iCs/>
-        </w:rPr>
-        <w:t>No generic terms like “method”, “algorithm”, “model”</w:t>
-      </w:r>
-      <w:r>
-        <w:rPr>
-          <w:i/>
-          <w:iCs/>
-        </w:rPr>
-        <w:t xml:space="preserve">, </w:t>
-      </w:r>
-      <w:r>
-        <w:rPr>
-          <w:i/>
-          <w:iCs/>
-        </w:rPr>
-        <w:t>No duplicates</w:t>
-      </w:r>
-      <w:r>
-        <w:rPr>
-          <w:i/>
-          <w:iCs/>
-        </w:rPr>
-        <w:t xml:space="preserve">, </w:t>
-      </w:r>
-      <w:r>
-        <w:rPr>
-          <w:i/>
-          <w:iCs/>
-        </w:rPr>
-        <w:t>No malformed entries</w:t>
+        <w:t>Relevance score must be 0.0–1.0, No generic terms like “method”, “algorithm”, “model”, No duplicates, No malformed entries</w:t>
       </w:r>
     </w:p>
     <w:p>
@@ -1390,13 +1178,8 @@
         <w:t>The project intentionally uses PostgreSQL</w:t>
       </w:r>
       <w:r>
-        <w:t xml:space="preserve"> in </w:t>
-      </w:r>
-      <w:proofErr w:type="spellStart"/>
-      <w:r>
-        <w:t>Supabase</w:t>
-      </w:r>
-      <w:proofErr w:type="spellEnd"/>
+        <w:t xml:space="preserve"> in Supabase</w:t>
+      </w:r>
       <w:r>
         <w:t xml:space="preserve">, </w:t>
       </w:r>
@@ -1534,12 +1317,10 @@
             <w:tcW w:w="1980" w:type="dxa"/>
           </w:tcPr>
           <w:p>
-            <w:proofErr w:type="spellStart"/>
             <w:r>
               <w:lastRenderedPageBreak/>
               <w:t>paper_concepts</w:t>
             </w:r>
-            <w:proofErr w:type="spellEnd"/>
           </w:p>
         </w:tc>
         <w:tc>
@@ -1578,11 +1359,9 @@
             <w:tcW w:w="1980" w:type="dxa"/>
           </w:tcPr>
           <w:p>
-            <w:proofErr w:type="spellStart"/>
             <w:r>
               <w:t>paper_relationships</w:t>
             </w:r>
-            <w:proofErr w:type="spellEnd"/>
           </w:p>
         </w:tc>
         <w:tc>
@@ -1627,11 +1406,9 @@
             <w:tcW w:w="1980" w:type="dxa"/>
           </w:tcPr>
           <w:p>
-            <w:proofErr w:type="spellStart"/>
             <w:r>
               <w:t>extraction_logs</w:t>
             </w:r>
-            <w:proofErr w:type="spellEnd"/>
           </w:p>
         </w:tc>
         <w:tc>
@@ -1848,21 +1625,8 @@
       <w:pPr>
         <w:pStyle w:val="ListParagraph"/>
       </w:pPr>
-      <w:proofErr w:type="gramStart"/>
-      <w:r>
-        <w:t>Easier</w:t>
-      </w:r>
-      <w:proofErr w:type="gramEnd"/>
-      <w:r>
-        <w:t xml:space="preserve"> to debug and </w:t>
-      </w:r>
-      <w:proofErr w:type="gramStart"/>
-      <w:r>
-        <w:t>avoids</w:t>
-      </w:r>
-      <w:proofErr w:type="gramEnd"/>
-      <w:r>
-        <w:t xml:space="preserve"> API rate issues.</w:t>
+      <w:r>
+        <w:t>Easier to debug and avoids API rate issues.</w:t>
       </w:r>
     </w:p>
     <w:p>
@@ -1970,10 +1734,7 @@
         <w:t xml:space="preserve"> </w:t>
       </w:r>
       <w:r>
-        <w:t>s</w:t>
-      </w:r>
-      <w:r>
-        <w:t xml:space="preserve">uccessfully </w:t>
+        <w:t xml:space="preserve">successfully </w:t>
       </w:r>
       <w:r>
         <w:t>handles</w:t>
@@ -2068,15 +1829,7 @@
     </w:p>
     <w:p>
       <w:r>
-        <w:t xml:space="preserve">Using the </w:t>
-      </w:r>
-      <w:proofErr w:type="spellStart"/>
-      <w:r>
-        <w:t>PyMudPDF</w:t>
-      </w:r>
-      <w:proofErr w:type="spellEnd"/>
-      <w:r>
-        <w:t xml:space="preserve"> parser, the paper info is extracted. </w:t>
+        <w:t xml:space="preserve">Using the PyMudPDF parser, the paper info is extracted. </w:t>
       </w:r>
       <w:r>
         <w:t>Each paper node has some key/core and metadata-related attributes:</w:t>
@@ -2111,32 +1864,91 @@
       <w:r>
         <w:t xml:space="preserve">, </w:t>
       </w:r>
-      <w:proofErr w:type="spellStart"/>
-      <w:r>
-        <w:rPr>
-          <w:b/>
-          <w:bCs/>
-        </w:rPr>
-        <w:t>arxiv_id</w:t>
-      </w:r>
-      <w:proofErr w:type="spellEnd"/>
-      <w:r>
-        <w:rPr>
-          <w:b/>
-          <w:bCs/>
-        </w:rPr>
-        <w:t>:</w:t>
+      <w:r>
+        <w:rPr>
+          <w:b/>
+          <w:bCs/>
+        </w:rPr>
+        <w:t>arxiv_id:</w:t>
+      </w:r>
+      <w:r>
+        <w:t xml:space="preserve"> ArXiv identifier for external reference</w:t>
+      </w:r>
+      <w:r>
+        <w:t xml:space="preserve">, </w:t>
+      </w:r>
+      <w:r>
+        <w:rPr>
+          <w:b/>
+          <w:bCs/>
+        </w:rPr>
+        <w:t>title:</w:t>
+      </w:r>
+      <w:r>
+        <w:t xml:space="preserve"> Paper title</w:t>
+      </w:r>
+      <w:r>
+        <w:t xml:space="preserve">, </w:t>
+      </w:r>
+      <w:r>
+        <w:rPr>
+          <w:b/>
+          <w:bCs/>
+        </w:rPr>
+        <w:t>abstract:</w:t>
+      </w:r>
+      <w:r>
+        <w:t xml:space="preserve"> Paper abstract (used heavily by Agent #2)</w:t>
+      </w:r>
+      <w:r>
+        <w:t xml:space="preserve">, </w:t>
+      </w:r>
+      <w:r>
+        <w:rPr>
+          <w:b/>
+          <w:bCs/>
+        </w:rPr>
+        <w:t xml:space="preserve">full_text: </w:t>
+      </w:r>
+      <w:r>
+        <w:t>Complete extracted text (used by Agent #1)</w:t>
+      </w:r>
+      <w:r>
+        <w:t>,</w:t>
       </w:r>
       <w:r>
         <w:t xml:space="preserve"> </w:t>
       </w:r>
-      <w:proofErr w:type="spellStart"/>
-      <w:r>
-        <w:t>ArXiv</w:t>
-      </w:r>
-      <w:proofErr w:type="spellEnd"/>
-      <w:r>
-        <w:t xml:space="preserve"> identifier for external reference</w:t>
+      <w:r>
+        <w:rPr>
+          <w:b/>
+          <w:bCs/>
+        </w:rPr>
+        <w:t>is_seminal:</w:t>
+      </w:r>
+      <w:r>
+        <w:t xml:space="preserve"> Boolean flag marking the foundational paper (2308.04079)</w:t>
+      </w:r>
+    </w:p>
+    <w:p>
+      <w:r>
+        <w:rPr>
+          <w:b/>
+          <w:bCs/>
+        </w:rPr>
+        <w:t>Metadata Attributes:</w:t>
+      </w:r>
+    </w:p>
+    <w:p>
+      <w:r>
+        <w:rPr>
+          <w:b/>
+          <w:bCs/>
+        </w:rPr>
+        <w:t>authors</w:t>
+      </w:r>
+      <w:r>
+        <w:t>: String array storing author names</w:t>
       </w:r>
       <w:r>
         <w:t xml:space="preserve">, </w:t>
@@ -2146,10 +1958,10 @@
           <w:b/>
           <w:bCs/>
         </w:rPr>
-        <w:t>title:</w:t>
-      </w:r>
-      <w:r>
-        <w:t xml:space="preserve"> Paper title</w:t>
+        <w:t>published_date</w:t>
+      </w:r>
+      <w:r>
+        <w:t>: Publication timestamp</w:t>
       </w:r>
       <w:r>
         <w:t xml:space="preserve">, </w:t>
@@ -2159,113 +1971,14 @@
           <w:b/>
           <w:bCs/>
         </w:rPr>
-        <w:t>abstract:</w:t>
-      </w:r>
-      <w:r>
-        <w:t xml:space="preserve"> Paper abstract (used heavily by Agent #2)</w:t>
+        <w:t>pdf_path</w:t>
+      </w:r>
+      <w:r>
+        <w:t>: File system reference</w:t>
       </w:r>
       <w:r>
         <w:t xml:space="preserve">, </w:t>
       </w:r>
-      <w:proofErr w:type="spellStart"/>
-      <w:r>
-        <w:rPr>
-          <w:b/>
-          <w:bCs/>
-        </w:rPr>
-        <w:t>full_text</w:t>
-      </w:r>
-      <w:proofErr w:type="spellEnd"/>
-      <w:r>
-        <w:rPr>
-          <w:b/>
-          <w:bCs/>
-        </w:rPr>
-        <w:t xml:space="preserve">: </w:t>
-      </w:r>
-      <w:r>
-        <w:t>Complete extracted text (used by Agent #1)</w:t>
-      </w:r>
-      <w:r>
-        <w:t>,</w:t>
-      </w:r>
-      <w:r>
-        <w:t xml:space="preserve"> </w:t>
-      </w:r>
-      <w:proofErr w:type="spellStart"/>
-      <w:r>
-        <w:rPr>
-          <w:b/>
-          <w:bCs/>
-        </w:rPr>
-        <w:t>is_seminal</w:t>
-      </w:r>
-      <w:proofErr w:type="spellEnd"/>
-      <w:r>
-        <w:rPr>
-          <w:b/>
-          <w:bCs/>
-        </w:rPr>
-        <w:t>:</w:t>
-      </w:r>
-      <w:r>
-        <w:t xml:space="preserve"> Boolean flag marking the foundational paper (2308.04079)</w:t>
-      </w:r>
-    </w:p>
-    <w:p>
-      <w:r>
-        <w:rPr>
-          <w:b/>
-          <w:bCs/>
-        </w:rPr>
-        <w:t>Metadata Attributes:</w:t>
-      </w:r>
-    </w:p>
-    <w:p>
-      <w:r>
-        <w:rPr>
-          <w:b/>
-          <w:bCs/>
-        </w:rPr>
-        <w:t>authors</w:t>
-      </w:r>
-      <w:r>
-        <w:t>: String array storing author names</w:t>
-      </w:r>
-      <w:r>
-        <w:t xml:space="preserve">, </w:t>
-      </w:r>
-      <w:proofErr w:type="spellStart"/>
-      <w:r>
-        <w:rPr>
-          <w:b/>
-          <w:bCs/>
-        </w:rPr>
-        <w:t>published_date</w:t>
-      </w:r>
-      <w:proofErr w:type="spellEnd"/>
-      <w:r>
-        <w:t>: Publication timestamp</w:t>
-      </w:r>
-      <w:r>
-        <w:t xml:space="preserve">, </w:t>
-      </w:r>
-      <w:proofErr w:type="spellStart"/>
-      <w:r>
-        <w:rPr>
-          <w:b/>
-          <w:bCs/>
-        </w:rPr>
-        <w:t>pdf_path</w:t>
-      </w:r>
-      <w:proofErr w:type="spellEnd"/>
-      <w:r>
-        <w:t>: File system reference</w:t>
-      </w:r>
-      <w:r>
-        <w:t xml:space="preserve">, </w:t>
-      </w:r>
-      <w:proofErr w:type="spellStart"/>
       <w:r>
         <w:rPr>
           <w:b/>
@@ -2273,7 +1986,6 @@
         </w:rPr>
         <w:t>processed_at</w:t>
       </w:r>
-      <w:proofErr w:type="spellEnd"/>
       <w:r>
         <w:t>: Processing timestamp</w:t>
       </w:r>
@@ -2291,15 +2003,7 @@
       </w:r>
       <w:r>
         <w:lastRenderedPageBreak/>
-        <w:t xml:space="preserve">can be strongly connected. Keeping authors out of the graph avoids noise and keeps the </w:t>
-      </w:r>
-      <w:proofErr w:type="gramStart"/>
-      <w:r>
-        <w:t>knowledge graph</w:t>
-      </w:r>
-      <w:proofErr w:type="gramEnd"/>
-      <w:r>
-        <w:t xml:space="preserve"> focused on true semantic links.</w:t>
+        <w:t>can be strongly connected. Keeping authors out of the graph avoids noise and keeps the knowledge graph focused on true semantic links.</w:t>
       </w:r>
     </w:p>
     <w:p>
@@ -2353,34 +2057,17 @@
         <w:t xml:space="preserve">, </w:t>
       </w:r>
       <w:r>
-        <w:t>name: Concept name (e.g., "3D Gaussian Splatting", "PSNR", "</w:t>
-      </w:r>
-      <w:proofErr w:type="spellStart"/>
-      <w:r>
-        <w:t>NeRF</w:t>
-      </w:r>
-      <w:proofErr w:type="spellEnd"/>
-      <w:r>
-        <w:t>")</w:t>
+        <w:t>name: Concept name (e.g., "3D Gaussian Splatting", "PSNR", "NeRF")</w:t>
       </w:r>
       <w:r>
         <w:t xml:space="preserve">, </w:t>
       </w:r>
-      <w:proofErr w:type="spellStart"/>
-      <w:r>
-        <w:rPr>
-          <w:b/>
-          <w:bCs/>
-        </w:rPr>
-        <w:t>concept_type</w:t>
-      </w:r>
-      <w:proofErr w:type="spellEnd"/>
-      <w:r>
-        <w:rPr>
-          <w:b/>
-          <w:bCs/>
-        </w:rPr>
-        <w:t>:</w:t>
+      <w:r>
+        <w:rPr>
+          <w:b/>
+          <w:bCs/>
+        </w:rPr>
+        <w:t>concept_type:</w:t>
       </w:r>
       <w:r>
         <w:t xml:space="preserve"> Category (see 7 subtypes below)</w:t>
@@ -2401,21 +2088,12 @@
       <w:r>
         <w:t xml:space="preserve">, </w:t>
       </w:r>
-      <w:proofErr w:type="spellStart"/>
-      <w:r>
-        <w:rPr>
-          <w:b/>
-          <w:bCs/>
-        </w:rPr>
-        <w:t>mention_count</w:t>
-      </w:r>
-      <w:proofErr w:type="spellEnd"/>
-      <w:r>
-        <w:rPr>
-          <w:b/>
-          <w:bCs/>
-        </w:rPr>
-        <w:t>:</w:t>
+      <w:r>
+        <w:rPr>
+          <w:b/>
+          <w:bCs/>
+        </w:rPr>
+        <w:t>mention_count:</w:t>
       </w:r>
       <w:r>
         <w:t xml:space="preserve"> How many papers mention this concept (incremented on duplicates)</w:t>
@@ -2430,23 +2108,7 @@
         <w:t>7 Concept Subtypes</w:t>
       </w:r>
       <w:r>
-        <w:t xml:space="preserve"> (</w:t>
-      </w:r>
-      <w:proofErr w:type="spellStart"/>
-      <w:r>
-        <w:t>ConceptType</w:t>
-      </w:r>
-      <w:proofErr w:type="spellEnd"/>
-      <w:r>
-        <w:t xml:space="preserve"> </w:t>
-      </w:r>
-      <w:proofErr w:type="spellStart"/>
-      <w:r>
-        <w:t>enum</w:t>
-      </w:r>
-      <w:proofErr w:type="spellEnd"/>
-      <w:r>
-        <w:t>):</w:t>
+        <w:t xml:space="preserve"> (ConceptType enum):</w:t>
       </w:r>
     </w:p>
     <w:p>
@@ -2557,10 +2219,7 @@
         <w:t>architecture</w:t>
       </w:r>
       <w:r>
-        <w:t xml:space="preserve">: System or neural network </w:t>
-      </w:r>
-      <w:r>
-        <w:t>architecture</w:t>
+        <w:t>: System or neural network architecture</w:t>
       </w:r>
     </w:p>
     <w:p>
@@ -2656,15 +2315,7 @@
         <w:t>Concept</w:t>
       </w:r>
       <w:r>
-        <w:t xml:space="preserve"> table because they share the same core fields (name, description, relevance). Using </w:t>
-      </w:r>
-      <w:proofErr w:type="spellStart"/>
-      <w:r>
-        <w:t>concept_type</w:t>
-      </w:r>
-      <w:proofErr w:type="spellEnd"/>
-      <w:r>
-        <w:t xml:space="preserve"> to distinguish subtypes keeps </w:t>
+        <w:t xml:space="preserve"> table because they share the same core fields (name, description, relevance). Using concept_type to distinguish subtypes keeps </w:t>
       </w:r>
       <w:r>
         <w:lastRenderedPageBreak/>
@@ -2698,15 +2349,7 @@
     </w:p>
     <w:p>
       <w:r>
-        <w:t xml:space="preserve">Represented by the </w:t>
-      </w:r>
-      <w:proofErr w:type="spellStart"/>
-      <w:r>
-        <w:t>paper_concepts</w:t>
-      </w:r>
-      <w:proofErr w:type="spellEnd"/>
-      <w:r>
-        <w:t xml:space="preserve"> table (join table):</w:t>
+        <w:t>Represented by the paper_concepts table (join table):</w:t>
       </w:r>
     </w:p>
     <w:p>
@@ -2719,21 +2362,12 @@
       </w:r>
     </w:p>
     <w:p>
-      <w:proofErr w:type="spellStart"/>
-      <w:r>
-        <w:rPr>
-          <w:b/>
-          <w:bCs/>
-        </w:rPr>
-        <w:t>paper_id</w:t>
-      </w:r>
-      <w:proofErr w:type="spellEnd"/>
-      <w:r>
-        <w:rPr>
-          <w:b/>
-          <w:bCs/>
-        </w:rPr>
-        <w:t>:</w:t>
+      <w:r>
+        <w:rPr>
+          <w:b/>
+          <w:bCs/>
+        </w:rPr>
+        <w:t>paper_id:</w:t>
       </w:r>
       <w:r>
         <w:t xml:space="preserve"> References papers table</w:t>
@@ -2741,21 +2375,12 @@
       <w:r>
         <w:t xml:space="preserve">, </w:t>
       </w:r>
-      <w:proofErr w:type="spellStart"/>
-      <w:r>
-        <w:rPr>
-          <w:b/>
-          <w:bCs/>
-        </w:rPr>
-        <w:t>concept_id</w:t>
-      </w:r>
-      <w:proofErr w:type="spellEnd"/>
-      <w:r>
-        <w:rPr>
-          <w:b/>
-          <w:bCs/>
-        </w:rPr>
-        <w:t>:</w:t>
+      <w:r>
+        <w:rPr>
+          <w:b/>
+          <w:bCs/>
+        </w:rPr>
+        <w:t>concept_id:</w:t>
       </w:r>
       <w:r>
         <w:t xml:space="preserve"> References concepts tabl</w:t>
@@ -2763,21 +2388,12 @@
       <w:r>
         <w:t xml:space="preserve">e, </w:t>
       </w:r>
-      <w:proofErr w:type="spellStart"/>
-      <w:r>
-        <w:rPr>
-          <w:b/>
-          <w:bCs/>
-        </w:rPr>
-        <w:t>relevance_score</w:t>
-      </w:r>
-      <w:proofErr w:type="spellEnd"/>
-      <w:r>
-        <w:rPr>
-          <w:b/>
-          <w:bCs/>
-        </w:rPr>
-        <w:t>:</w:t>
+      <w:r>
+        <w:rPr>
+          <w:b/>
+          <w:bCs/>
+        </w:rPr>
+        <w:t>relevance_score:</w:t>
       </w:r>
       <w:r>
         <w:t xml:space="preserve"> Float [0.0-1.0] indicating how central this concept is to the paper </w:t>
@@ -2931,15 +2547,7 @@
     </w:p>
     <w:p>
       <w:r>
-        <w:t xml:space="preserve">Represented by the </w:t>
-      </w:r>
-      <w:proofErr w:type="spellStart"/>
-      <w:r>
-        <w:t>paper_relationships</w:t>
-      </w:r>
-      <w:proofErr w:type="spellEnd"/>
-      <w:r>
-        <w:t xml:space="preserve"> table:</w:t>
+        <w:t>Represented by the paper_relationships table:</w:t>
       </w:r>
     </w:p>
     <w:p>
@@ -2952,21 +2560,12 @@
       </w:r>
     </w:p>
     <w:p>
-      <w:proofErr w:type="spellStart"/>
-      <w:r>
-        <w:rPr>
-          <w:b/>
-          <w:bCs/>
-        </w:rPr>
-        <w:t>source_paper_id</w:t>
-      </w:r>
-      <w:proofErr w:type="spellEnd"/>
-      <w:r>
-        <w:rPr>
-          <w:b/>
-          <w:bCs/>
-        </w:rPr>
-        <w:t>:</w:t>
+      <w:r>
+        <w:rPr>
+          <w:b/>
+          <w:bCs/>
+        </w:rPr>
+        <w:t>source_paper_id:</w:t>
       </w:r>
       <w:r>
         <w:t xml:space="preserve"> The paper being analyzed</w:t>
@@ -2974,21 +2573,12 @@
       <w:r>
         <w:t xml:space="preserve">, </w:t>
       </w:r>
-      <w:proofErr w:type="spellStart"/>
-      <w:r>
-        <w:rPr>
-          <w:b/>
-          <w:bCs/>
-        </w:rPr>
-        <w:t>target_paper_id</w:t>
-      </w:r>
-      <w:proofErr w:type="spellEnd"/>
-      <w:r>
-        <w:rPr>
-          <w:b/>
-          <w:bCs/>
-        </w:rPr>
-        <w:t>:</w:t>
+      <w:r>
+        <w:rPr>
+          <w:b/>
+          <w:bCs/>
+        </w:rPr>
+        <w:t>target_paper_id:</w:t>
       </w:r>
       <w:r>
         <w:t xml:space="preserve"> The paper it relates to (in your case, always the seminal paper)</w:t>
@@ -2996,21 +2586,12 @@
       <w:r>
         <w:t xml:space="preserve">, </w:t>
       </w:r>
-      <w:proofErr w:type="spellStart"/>
-      <w:r>
-        <w:rPr>
-          <w:b/>
-          <w:bCs/>
-        </w:rPr>
-        <w:t>relationship_type</w:t>
-      </w:r>
-      <w:proofErr w:type="spellEnd"/>
-      <w:r>
-        <w:rPr>
-          <w:b/>
-          <w:bCs/>
-        </w:rPr>
-        <w:t>:</w:t>
+      <w:r>
+        <w:rPr>
+          <w:b/>
+          <w:bCs/>
+        </w:rPr>
+        <w:t>relationship_type:</w:t>
       </w:r>
       <w:r>
         <w:t xml:space="preserve"> One of 6 semantic relationship types (or null)</w:t>
@@ -3057,21 +2638,12 @@
       <w:r>
         <w:t xml:space="preserve">, </w:t>
       </w:r>
-      <w:proofErr w:type="spellStart"/>
-      <w:r>
-        <w:rPr>
-          <w:b/>
-          <w:bCs/>
-        </w:rPr>
-        <w:t>extracted_at</w:t>
-      </w:r>
-      <w:proofErr w:type="spellEnd"/>
-      <w:r>
-        <w:rPr>
-          <w:b/>
-          <w:bCs/>
-        </w:rPr>
-        <w:t>:</w:t>
+      <w:r>
+        <w:rPr>
+          <w:b/>
+          <w:bCs/>
+        </w:rPr>
+        <w:t>extracted_at:</w:t>
       </w:r>
       <w:r>
         <w:t xml:space="preserve"> Timestamp</w:t>
@@ -3086,23 +2658,7 @@
         <w:t>6 Relationship Types</w:t>
       </w:r>
       <w:r>
-        <w:t xml:space="preserve"> (</w:t>
-      </w:r>
-      <w:proofErr w:type="spellStart"/>
-      <w:r>
-        <w:t>RelationshipType</w:t>
-      </w:r>
-      <w:proofErr w:type="spellEnd"/>
-      <w:r>
-        <w:t xml:space="preserve"> </w:t>
-      </w:r>
-      <w:proofErr w:type="spellStart"/>
-      <w:r>
-        <w:t>enum</w:t>
-      </w:r>
-      <w:proofErr w:type="spellEnd"/>
-      <w:r>
-        <w:t>):</w:t>
+        <w:t xml:space="preserve"> (RelationshipType enum):</w:t>
       </w:r>
     </w:p>
     <w:p>
@@ -3113,7 +2669,6 @@
           <w:numId w:val="23"/>
         </w:numPr>
       </w:pPr>
-      <w:proofErr w:type="spellStart"/>
       <w:r>
         <w:rPr>
           <w:b/>
@@ -3121,7 +2676,6 @@
         </w:rPr>
         <w:t>improves_on</w:t>
       </w:r>
-      <w:proofErr w:type="spellEnd"/>
       <w:r>
         <w:t xml:space="preserve">: Source improves target's method, performance, or results </w:t>
       </w:r>
@@ -3172,7 +2726,6 @@
           <w:numId w:val="23"/>
         </w:numPr>
       </w:pPr>
-      <w:proofErr w:type="spellStart"/>
       <w:r>
         <w:rPr>
           <w:b/>
@@ -3180,7 +2733,6 @@
         </w:rPr>
         <w:t>builds_on</w:t>
       </w:r>
-      <w:proofErr w:type="spellEnd"/>
       <w:r>
         <w:t>: Source uses target as a foundation or starting point</w:t>
       </w:r>
@@ -3255,17 +2807,8 @@
     </w:p>
     <w:p>
       <w:r>
-        <w:t xml:space="preserve">These six relationship types were chosen because they represent clear, semantically meaningful connections between research papers and align directly with the assignment requirements (e.g., introduces, </w:t>
-      </w:r>
-      <w:proofErr w:type="spellStart"/>
-      <w:r>
-        <w:t>improves_on</w:t>
-      </w:r>
-      <w:proofErr w:type="spellEnd"/>
-      <w:r>
-        <w:t xml:space="preserve">, evaluates, extends). Each type is mutually exclusive and fits naturally with confidence scoring—some (like </w:t>
-      </w:r>
-      <w:proofErr w:type="spellStart"/>
+        <w:t xml:space="preserve">These six relationship types were chosen because they represent clear, semantically meaningful connections between research papers and align directly with the assignment requirements (e.g., introduces, improves_on, evaluates, extends). Each type is mutually exclusive and fits naturally with confidence scoring—some (like </w:t>
+      </w:r>
       <w:r>
         <w:rPr>
           <w:i/>
@@ -3273,7 +2816,6 @@
         </w:rPr>
         <w:t>improves_on</w:t>
       </w:r>
-      <w:proofErr w:type="spellEnd"/>
       <w:r>
         <w:t xml:space="preserve">) require strong evidence, whereas others (like </w:t>
       </w:r>
@@ -3307,7 +2849,6 @@
       <w:r>
         <w:t xml:space="preserve">The system supports </w:t>
       </w:r>
-      <w:proofErr w:type="spellStart"/>
       <w:r>
         <w:rPr>
           <w:b/>
@@ -3315,346 +2856,209 @@
           <w:i/>
           <w:iCs/>
         </w:rPr>
-        <w:t>relationship_type</w:t>
-      </w:r>
-      <w:proofErr w:type="spellEnd"/>
-      <w:r>
-        <w:rPr>
-          <w:b/>
-          <w:bCs/>
+        <w:t>relationship_type: null</w:t>
+      </w:r>
+      <w:r>
+        <w:t xml:space="preserve"> when no meaningful connection exists. These entries are kept intentionally to show that the paper was analyzed, but no semantic relationship was identified—typically reflected by low confidence scores.</w:t>
+      </w:r>
+    </w:p>
+    <w:p>
+      <w:pPr>
+        <w:rPr>
+          <w:b/>
+          <w:bCs/>
+        </w:rPr>
+      </w:pPr>
+      <w:r>
+        <w:rPr>
+          <w:b/>
+          <w:bCs/>
+        </w:rPr>
+        <w:t>Note: (Why are comparisons made with only the seminal paper?)</w:t>
+      </w:r>
+    </w:p>
+    <w:p>
+      <w:r>
+        <w:t>Compared</w:t>
+      </w:r>
+      <w:r>
+        <w:t xml:space="preserve"> each paper only to the seminal 3D Gaussian Splatting paper (2308.04079) to keep the proof-of-concept focused, efficient, and aligned with the assignment’s core question: </w:t>
+      </w:r>
+      <w:r>
+        <w:rPr>
           <w:i/>
           <w:iCs/>
         </w:rPr>
-        <w:t>: null</w:t>
-      </w:r>
-      <w:r>
-        <w:t xml:space="preserve"> when no meaningful connection exists. These entries are kept intentionally to show that the paper was analyzed, but no semantic relationship was </w:t>
-      </w:r>
-      <w:proofErr w:type="gramStart"/>
-      <w:r>
-        <w:t>identified—</w:t>
-      </w:r>
-      <w:proofErr w:type="gramEnd"/>
-      <w:r>
-        <w:t>typically reflected by low confidence scores.</w:t>
-      </w:r>
-    </w:p>
-    <w:p>
-      <w:pPr>
-        <w:rPr>
-          <w:b/>
-          <w:bCs/>
-        </w:rPr>
-      </w:pPr>
-      <w:r>
-        <w:rPr>
-          <w:b/>
-          <w:bCs/>
-        </w:rPr>
-        <w:t>Note: (Why are comparisons made with only the seminal paper?)</w:t>
-      </w:r>
-    </w:p>
-    <w:p>
-      <w:r>
-        <w:t>Compared</w:t>
-      </w:r>
-      <w:r>
-        <w:t xml:space="preserve"> each paper only to the seminal 3D Gaussian Splatting paper (2308.04079) to keep the proof-of-concept focused, efficient, and aligned with the assignment’s core question: </w:t>
-      </w:r>
-      <w:r>
+        <w:t>“Which papers improve on the original method?”</w:t>
+      </w:r>
+      <w:r>
+        <w:t xml:space="preserve"> This </w:t>
+      </w:r>
+      <w:r>
+        <w:rPr>
+          <w:b/>
+          <w:bCs/>
+        </w:rPr>
+        <w:t>hub-and-spoke</w:t>
+      </w:r>
+      <w:r>
+        <w:t xml:space="preserve"> structure requires only 19 comparisons instead of 380, dramatically reducing API calls while maintaining narrative clarity. The design is intentionally scalable—making it easy to extend to full pairwise comparisons in future iterations without changing the underlying architecture.</w:t>
+      </w:r>
+    </w:p>
+    <w:p>
+      <w:r>
+        <w:t>------------------------------------------------------------------------------------------------------------------</w:t>
+      </w:r>
+    </w:p>
+    <w:p>
+      <w:pPr>
         <w:rPr>
           <w:i/>
           <w:iCs/>
         </w:rPr>
-        <w:t>“Which papers improve on the original method?”</w:t>
-      </w:r>
-      <w:r>
-        <w:t xml:space="preserve"> This </w:t>
-      </w:r>
-      <w:r>
-        <w:rPr>
-          <w:b/>
-          <w:bCs/>
-        </w:rPr>
-        <w:t>hub-and-spoke</w:t>
-      </w:r>
-      <w:r>
-        <w:t xml:space="preserve"> structure requires only 19 comparisons instead of 380, dramatically reducing API calls while maintaining narrative clarity. The design is intentionally </w:t>
-      </w:r>
-      <w:proofErr w:type="gramStart"/>
-      <w:r>
-        <w:t>scalable—making</w:t>
-      </w:r>
-      <w:proofErr w:type="gramEnd"/>
-      <w:r>
-        <w:t xml:space="preserve"> it easy to </w:t>
-      </w:r>
-      <w:proofErr w:type="gramStart"/>
-      <w:r>
-        <w:t>extend to</w:t>
-      </w:r>
-      <w:proofErr w:type="gramEnd"/>
-      <w:r>
-        <w:t xml:space="preserve"> full pairwise comparisons in future iterations without changing the underlying architecture.</w:t>
-      </w:r>
-    </w:p>
-    <w:p>
-      <w:r>
-        <w:t>------------------------------------------------------------------------------------------------------------------</w:t>
-      </w:r>
-    </w:p>
-    <w:p>
-      <w:pPr>
+      </w:pPr>
+      <w:r>
         <w:rPr>
           <w:i/>
           <w:iCs/>
         </w:rPr>
-      </w:pPr>
+        <w:t>Should agents be able to create new node or edge classes dynamically?</w:t>
+      </w:r>
+    </w:p>
+    <w:p>
+      <w:r>
+        <w:rPr>
+          <w:b/>
+          <w:bCs/>
+        </w:rPr>
+        <w:t xml:space="preserve">No, </w:t>
+      </w:r>
+      <w:r>
+        <w:t>agents</w:t>
+      </w:r>
+      <w:r>
+        <w:t xml:space="preserve"> are not able</w:t>
+      </w:r>
+      <w:r>
+        <w:t xml:space="preserve"> to create new node or edge classes dynamically; it operates on a fixed schema. Agent #1 can generate new entities only within the predefined concept subtypes (method, technique, dataset, metric, architecture, algorithm). Agent #2 can create relationships strictly within the six allowed relationship types. Duplicate concepts are handled automatically through the upsertConcept logic, which increments mention_count rather than creating new nodes.</w:t>
+      </w:r>
+    </w:p>
+    <w:p>
+      <w:pPr>
+        <w:rPr>
+          <w:b/>
+          <w:bCs/>
+        </w:rPr>
+      </w:pPr>
+      <w:r>
+        <w:rPr>
+          <w:b/>
+          <w:bCs/>
+        </w:rPr>
+        <w:t xml:space="preserve">Why </w:t>
+      </w:r>
+      <w:r>
+        <w:rPr>
+          <w:b/>
+          <w:bCs/>
+        </w:rPr>
+        <w:t xml:space="preserve">did </w:t>
+      </w:r>
+      <w:r>
+        <w:rPr>
+          <w:b/>
+          <w:bCs/>
+        </w:rPr>
+        <w:t>I choose this design?</w:t>
+      </w:r>
+    </w:p>
+    <w:p>
+      <w:r>
+        <w:t xml:space="preserve">This design is intentional because it benefits from strong TypeScript type safety—both ConceptType and RelationshipType are enums rather than free-form strings. The database reinforces this with PostgreSQL enums or CHECK constraints, ensuring only valid values are stored. The agent prompts are also fixed and explicitly list all supported concept and relationship types, and the agents themselves have no meta-learning ability to invent new </w:t>
+      </w:r>
+      <w:r>
+        <w:lastRenderedPageBreak/>
+        <w:t>types. Together, these constraints keep the system stable, predictable, and schema-aligned.</w:t>
+      </w:r>
+    </w:p>
+    <w:p>
+      <w:pPr>
+        <w:rPr>
+          <w:b/>
+          <w:bCs/>
+        </w:rPr>
+      </w:pPr>
+      <w:r>
+        <w:rPr>
+          <w:b/>
+          <w:bCs/>
+        </w:rPr>
+        <w:t>Future Plans</w:t>
+      </w:r>
+      <w:r>
+        <w:rPr>
+          <w:b/>
+          <w:bCs/>
+        </w:rPr>
+        <w:t xml:space="preserve"> for Extension</w:t>
+      </w:r>
+      <w:r>
+        <w:rPr>
+          <w:b/>
+          <w:bCs/>
+        </w:rPr>
+        <w:t>:</w:t>
+      </w:r>
+    </w:p>
+    <w:p>
+      <w:r>
+        <w:t xml:space="preserve">The schema is designed to be extensible, allowing new ConceptType values (such as </w:t>
+      </w:r>
       <w:r>
         <w:rPr>
           <w:i/>
           <w:iCs/>
         </w:rPr>
-        <w:t>Should agents be able to create new node or edge classes dynamically?</w:t>
-      </w:r>
-    </w:p>
-    <w:p>
-      <w:r>
-        <w:rPr>
-          <w:b/>
-          <w:bCs/>
-        </w:rPr>
-        <w:t xml:space="preserve">No, </w:t>
-      </w:r>
-      <w:r>
-        <w:t>agents</w:t>
-      </w:r>
-      <w:r>
-        <w:t xml:space="preserve"> </w:t>
-      </w:r>
-      <w:proofErr w:type="gramStart"/>
-      <w:r>
-        <w:t>are not able</w:t>
-      </w:r>
-      <w:r>
-        <w:t xml:space="preserve"> to</w:t>
-      </w:r>
-      <w:proofErr w:type="gramEnd"/>
-      <w:r>
-        <w:t xml:space="preserve"> create new node or edge classes dynamically; it operates on a fixed schema. Agent #1 can generate new entities only within the predefined concept subtypes (method, technique, dataset, metric, architecture, algorithm). Agent #2 can create relationships strictly within the six allowed relationship types. Duplicate concepts are handled automatically through the </w:t>
-      </w:r>
-      <w:proofErr w:type="spellStart"/>
-      <w:r>
-        <w:t>upsertConcept</w:t>
-      </w:r>
-      <w:proofErr w:type="spellEnd"/>
-      <w:r>
-        <w:t xml:space="preserve"> logic, which increments </w:t>
-      </w:r>
-      <w:proofErr w:type="spellStart"/>
-      <w:r>
-        <w:t>mention_count</w:t>
-      </w:r>
-      <w:proofErr w:type="spellEnd"/>
-      <w:r>
-        <w:t xml:space="preserve"> rather than creating new nodes.</w:t>
-      </w:r>
-    </w:p>
-    <w:p>
-      <w:pPr>
-        <w:rPr>
-          <w:b/>
-          <w:bCs/>
-        </w:rPr>
-      </w:pPr>
-      <w:r>
-        <w:rPr>
-          <w:b/>
-          <w:bCs/>
-        </w:rPr>
-        <w:t xml:space="preserve">Why </w:t>
-      </w:r>
-      <w:r>
-        <w:rPr>
-          <w:b/>
-          <w:bCs/>
-        </w:rPr>
-        <w:t xml:space="preserve">did </w:t>
-      </w:r>
-      <w:r>
-        <w:rPr>
-          <w:b/>
-          <w:bCs/>
-        </w:rPr>
-        <w:t>I choose this design</w:t>
-      </w:r>
-      <w:r>
-        <w:rPr>
-          <w:b/>
-          <w:bCs/>
-        </w:rPr>
-        <w:t>?</w:t>
-      </w:r>
-    </w:p>
-    <w:p>
-      <w:r>
-        <w:t xml:space="preserve">This design is intentional because it benefits from strong TypeScript type safety—both </w:t>
-      </w:r>
-      <w:proofErr w:type="spellStart"/>
-      <w:r>
-        <w:t>ConceptType</w:t>
-      </w:r>
-      <w:proofErr w:type="spellEnd"/>
-      <w:r>
-        <w:t xml:space="preserve"> and </w:t>
-      </w:r>
-      <w:proofErr w:type="spellStart"/>
-      <w:r>
-        <w:t>RelationshipType</w:t>
-      </w:r>
-      <w:proofErr w:type="spellEnd"/>
-      <w:r>
-        <w:t xml:space="preserve"> are </w:t>
-      </w:r>
-      <w:proofErr w:type="spellStart"/>
-      <w:r>
-        <w:t>enums</w:t>
-      </w:r>
-      <w:proofErr w:type="spellEnd"/>
-      <w:r>
-        <w:t xml:space="preserve"> rather than free-form strings. The database reinforces this with PostgreSQL </w:t>
-      </w:r>
-      <w:proofErr w:type="spellStart"/>
-      <w:r>
-        <w:t>enums</w:t>
-      </w:r>
-      <w:proofErr w:type="spellEnd"/>
-      <w:r>
-        <w:t xml:space="preserve"> or CHECK constraints, ensuring only valid values are stored. The agent prompts are also fixed and explicitly list all supported concept and relationship types, and the agents themselves have no meta-learning ability to invent new </w:t>
-      </w:r>
-      <w:r>
-        <w:lastRenderedPageBreak/>
-        <w:t xml:space="preserve">types. Together, these constraints keep the system stable, predictable, and </w:t>
-      </w:r>
-      <w:proofErr w:type="gramStart"/>
-      <w:r>
-        <w:t>schema-aligned</w:t>
-      </w:r>
-      <w:proofErr w:type="gramEnd"/>
-      <w:r>
-        <w:t>.</w:t>
-      </w:r>
-    </w:p>
-    <w:p>
-      <w:pPr>
-        <w:rPr>
-          <w:b/>
-          <w:bCs/>
-        </w:rPr>
-      </w:pPr>
-      <w:proofErr w:type="gramStart"/>
-      <w:r>
-        <w:rPr>
-          <w:b/>
-          <w:bCs/>
-        </w:rPr>
-        <w:t>Future Plans</w:t>
-      </w:r>
-      <w:proofErr w:type="gramEnd"/>
-      <w:r>
-        <w:rPr>
-          <w:b/>
-          <w:bCs/>
-        </w:rPr>
-        <w:t xml:space="preserve"> for Extension</w:t>
-      </w:r>
-      <w:r>
-        <w:rPr>
-          <w:b/>
-          <w:bCs/>
-        </w:rPr>
-        <w:t>:</w:t>
-      </w:r>
-    </w:p>
-    <w:p>
-      <w:r>
-        <w:t xml:space="preserve">The schema is designed to be extensible, allowing new </w:t>
-      </w:r>
-      <w:proofErr w:type="spellStart"/>
-      <w:r>
-        <w:t>ConceptType</w:t>
-      </w:r>
-      <w:proofErr w:type="spellEnd"/>
-      <w:r>
-        <w:t xml:space="preserve"> values (such as </w:t>
+        <w:t>tool</w:t>
+      </w:r>
+      <w:r>
+        <w:t xml:space="preserve"> or </w:t>
       </w:r>
       <w:r>
         <w:rPr>
           <w:i/>
           <w:iCs/>
         </w:rPr>
-        <w:t>tool</w:t>
-      </w:r>
-      <w:r>
-        <w:t xml:space="preserve"> or </w:t>
-      </w:r>
-      <w:r>
+        <w:t>framework</w:t>
+      </w:r>
+      <w:r>
+        <w:t>) to be added in future iterations. Extensions can be managed cleanly through schema versioning to maintain backward compatibility. A potential enhancement is a “type proposal” workflow, where agents can flag emerging entity categories for human review rather than creating them automatically</w:t>
+      </w:r>
+      <w:r>
+        <w:t>,</w:t>
+      </w:r>
+      <w:r>
+        <w:t xml:space="preserve"> keeping the system controlled while still adaptable.</w:t>
+      </w:r>
+    </w:p>
+    <w:p>
+      <w:r>
+        <w:t>------------------------------------------------------------------------------------------------------------------</w:t>
+      </w:r>
+    </w:p>
+    <w:p>
+      <w:pPr>
         <w:rPr>
           <w:i/>
           <w:iCs/>
         </w:rPr>
-        <w:t>framework</w:t>
-      </w:r>
-      <w:r>
-        <w:t xml:space="preserve">) to be added in future iterations. Extensions can be managed cleanly through schema versioning to maintain backward compatibility. A potential enhancement is a “type proposal” workflow, where agents can flag emerging entity categories for human review rather than creating them </w:t>
-      </w:r>
-      <w:r>
-        <w:t>automatically</w:t>
-      </w:r>
-      <w:r>
-        <w:t>,</w:t>
-      </w:r>
-      <w:r>
-        <w:t xml:space="preserve"> keeping</w:t>
-      </w:r>
-      <w:r>
-        <w:t xml:space="preserve"> the system controlled while still adaptable.</w:t>
-      </w:r>
-    </w:p>
-    <w:p>
-      <w:r>
-        <w:t>------------------------------------------------------------------------------------------------------------------</w:t>
-      </w:r>
-    </w:p>
-    <w:p>
-      <w:pPr>
+      </w:pPr>
+      <w:r>
         <w:rPr>
           <w:i/>
           <w:iCs/>
         </w:rPr>
-      </w:pPr>
-      <w:r>
-        <w:rPr>
-          <w:i/>
-          <w:iCs/>
-        </w:rPr>
-        <w:t xml:space="preserve">How will you represent semantic relationships (e.g., introduces, </w:t>
-      </w:r>
-      <w:proofErr w:type="spellStart"/>
-      <w:r>
-        <w:rPr>
-          <w:i/>
-          <w:iCs/>
-        </w:rPr>
-        <w:t>improves_on</w:t>
-      </w:r>
-      <w:proofErr w:type="spellEnd"/>
-      <w:r>
-        <w:rPr>
-          <w:i/>
-          <w:iCs/>
-        </w:rPr>
-        <w:t>, evaluates, extends)?</w:t>
+        <w:t>How will you represent semantic relationships (e.g., introduces, improves_on, evaluates, extends)?</w:t>
       </w:r>
     </w:p>
     <w:p>
@@ -3681,23 +3085,7 @@
     </w:p>
     <w:p>
       <w:r>
-        <w:t xml:space="preserve">As below, any of the </w:t>
-      </w:r>
-      <w:proofErr w:type="spellStart"/>
-      <w:r>
-        <w:t>RelationshipType</w:t>
-      </w:r>
-      <w:proofErr w:type="spellEnd"/>
-      <w:r>
-        <w:t xml:space="preserve"> </w:t>
-      </w:r>
-      <w:proofErr w:type="spellStart"/>
-      <w:r>
-        <w:t>enum</w:t>
-      </w:r>
-      <w:proofErr w:type="spellEnd"/>
-      <w:r>
-        <w:t xml:space="preserve"> is added to the table by Agent #2 by making pair-wise comparisons with the seminal paper.</w:t>
+        <w:t>As below, any of the RelationshipType enum is added to the table by Agent #2 by making pair-wise comparisons with the seminal paper.</w:t>
       </w:r>
     </w:p>
     <w:tbl>
@@ -3845,7 +3233,6 @@
                 <w:szCs w:val="16"/>
               </w:rPr>
             </w:pPr>
-            <w:proofErr w:type="spellStart"/>
             <w:r>
               <w:rPr>
                 <w:sz w:val="16"/>
@@ -3853,7 +3240,6 @@
               </w:rPr>
               <w:t>improves_on</w:t>
             </w:r>
-            <w:proofErr w:type="spellEnd"/>
           </w:p>
         </w:tc>
         <w:tc>
@@ -4044,23 +3430,7 @@
                 <w:sz w:val="16"/>
                 <w:szCs w:val="16"/>
               </w:rPr>
-              <w:t>"</w:t>
-            </w:r>
-            <w:proofErr w:type="gramStart"/>
-            <w:r>
-              <w:rPr>
-                <w:sz w:val="16"/>
-                <w:szCs w:val="16"/>
-              </w:rPr>
-              <w:t>extends</w:t>
-            </w:r>
-            <w:proofErr w:type="gramEnd"/>
-            <w:r>
-              <w:rPr>
-                <w:sz w:val="16"/>
-                <w:szCs w:val="16"/>
-              </w:rPr>
-              <w:t xml:space="preserve"> to dynamic scenes", "generalizes to", "adds capability for", "handles additional"</w:t>
+              <w:t>"extends to dynamic scenes", "generalizes to", "adds capability for", "handles additional"</w:t>
             </w:r>
           </w:p>
         </w:tc>
@@ -4082,7 +3452,6 @@
                 <w:szCs w:val="16"/>
               </w:rPr>
             </w:pPr>
-            <w:proofErr w:type="spellStart"/>
             <w:r>
               <w:rPr>
                 <w:sz w:val="16"/>
@@ -4090,7 +3459,6 @@
               </w:rPr>
               <w:t>builds_on</w:t>
             </w:r>
-            <w:proofErr w:type="spellEnd"/>
           </w:p>
         </w:tc>
         <w:tc>
@@ -4182,23 +3550,7 @@
                 <w:sz w:val="16"/>
                 <w:szCs w:val="16"/>
               </w:rPr>
-              <w:t>"</w:t>
-            </w:r>
-            <w:proofErr w:type="gramStart"/>
-            <w:r>
-              <w:rPr>
-                <w:sz w:val="16"/>
-                <w:szCs w:val="16"/>
-              </w:rPr>
-              <w:t>building</w:t>
-            </w:r>
-            <w:proofErr w:type="gramEnd"/>
-            <w:r>
-              <w:rPr>
-                <w:sz w:val="16"/>
-                <w:szCs w:val="16"/>
-              </w:rPr>
-              <w:t xml:space="preserve"> on", "based on", "adopts the representation from", "uses [Target's method] as foundation"</w:t>
+              <w:t>"building on", "based on", "adopts the representation from", "uses [Target's method] as foundation"</w:t>
             </w:r>
           </w:p>
         </w:tc>
@@ -4306,23 +3658,7 @@
                 <w:sz w:val="16"/>
                 <w:szCs w:val="16"/>
               </w:rPr>
-              <w:t>"</w:t>
-            </w:r>
-            <w:proofErr w:type="gramStart"/>
-            <w:r>
-              <w:rPr>
-                <w:sz w:val="16"/>
-                <w:szCs w:val="16"/>
-              </w:rPr>
-              <w:t>solves</w:t>
-            </w:r>
-            <w:proofErr w:type="gramEnd"/>
-            <w:r>
-              <w:rPr>
-                <w:sz w:val="16"/>
-                <w:szCs w:val="16"/>
-              </w:rPr>
-              <w:t xml:space="preserve"> the artifacts in", "addresses the limitation", "fixes the issue", "overcomes the bottleneck"</w:t>
+              <w:t>"solves the artifacts in", "addresses the limitation", "fixes the issue", "overcomes the bottleneck"</w:t>
             </w:r>
           </w:p>
         </w:tc>
@@ -4433,23 +3769,7 @@
                 <w:sz w:val="16"/>
                 <w:szCs w:val="16"/>
               </w:rPr>
-              <w:t>"</w:t>
-            </w:r>
-            <w:proofErr w:type="gramStart"/>
-            <w:r>
-              <w:rPr>
-                <w:sz w:val="16"/>
-                <w:szCs w:val="16"/>
-              </w:rPr>
-              <w:t>compare</w:t>
-            </w:r>
-            <w:proofErr w:type="gramEnd"/>
-            <w:r>
-              <w:rPr>
-                <w:sz w:val="16"/>
-                <w:szCs w:val="16"/>
-              </w:rPr>
-              <w:t xml:space="preserve"> our method against", "benchmark results show", "we evaluate against", "use as baseline"</w:t>
+              <w:t>"compare our method against", "benchmark results show", "we evaluate against", "use as baseline"</w:t>
             </w:r>
           </w:p>
         </w:tc>
@@ -4594,23 +3914,7 @@
                 <w:sz w:val="16"/>
                 <w:szCs w:val="16"/>
               </w:rPr>
-              <w:t>"</w:t>
-            </w:r>
-            <w:proofErr w:type="gramStart"/>
-            <w:r>
-              <w:rPr>
-                <w:sz w:val="16"/>
-                <w:szCs w:val="16"/>
-              </w:rPr>
-              <w:t>related</w:t>
-            </w:r>
-            <w:proofErr w:type="gramEnd"/>
-            <w:r>
-              <w:rPr>
-                <w:sz w:val="16"/>
-                <w:szCs w:val="16"/>
-              </w:rPr>
-              <w:t xml:space="preserve"> work includes", "among other methods", "previously proposed", passing mention in intro/related work</w:t>
+              <w:t>"related work includes", "among other methods", "previously proposed", passing mention in intro/related work</w:t>
             </w:r>
           </w:p>
         </w:tc>
@@ -4813,6 +4117,7 @@
         </w:rPr>
       </w:pPr>
       <w:r>
+        <w:lastRenderedPageBreak/>
         <w:t xml:space="preserve"> And another important way to improve relationship strength is:</w:t>
       </w:r>
       <w:r>
@@ -4838,15 +4143,7 @@
         <w:t>0.0 and 1.0</w:t>
       </w:r>
       <w:r>
-        <w:t xml:space="preserve">, representing how certain the system is about the semantic connection between two papers. This score is not </w:t>
-      </w:r>
-      <w:proofErr w:type="gramStart"/>
-      <w:r>
-        <w:t>arbitrary—</w:t>
-      </w:r>
-      <w:proofErr w:type="gramEnd"/>
-      <w:r>
-        <w:t>it is computed through a structured, two-step hybrid process combining quantitative analysis with LLM-based reasoning.</w:t>
+        <w:t>, representing how certain the system is about the semantic connection between two papers. This score is not arbitrary—it is computed through a structured, two-step hybrid process combining quantitative analysis with LLM-based reasoning.</w:t>
       </w:r>
     </w:p>
     <w:p>
@@ -4861,15 +4158,7 @@
         <w:t>base confidence</w:t>
       </w:r>
       <w:r>
-        <w:t xml:space="preserve"> using concept overlap. Agent #2 analyzes how many concepts two papers share, </w:t>
-      </w:r>
-      <w:proofErr w:type="gramStart"/>
-      <w:r>
-        <w:t>weighting</w:t>
-      </w:r>
-      <w:proofErr w:type="gramEnd"/>
-      <w:r>
-        <w:t xml:space="preserve"> them by relevance (high-, medium-, and low-relevance concepts contribute differently). This produces an objective and fully reproducible baseline, allowing you to audit exactly which concepts contributed to the score.</w:t>
+        <w:t xml:space="preserve"> using concept overlap. Agent #2 analyzes how many concepts two papers share, weighting them by relevance (high-, medium-, and low-relevance concepts contribute differently). This produces an objective and fully reproducible baseline, allowing you to audit exactly which concepts contributed to the score.</w:t>
       </w:r>
       <w:r>
         <w:t xml:space="preserve"> </w:t>
@@ -4955,15 +4244,7 @@
         <w:t>why</w:t>
       </w:r>
       <w:r>
-        <w:t xml:space="preserve"> a relationship was </w:t>
-      </w:r>
-      <w:proofErr w:type="gramStart"/>
-      <w:r>
-        <w:t>classified</w:t>
-      </w:r>
-      <w:proofErr w:type="gramEnd"/>
-      <w:r>
-        <w:t xml:space="preserve"> a certain way, allow Agent #3 to verify type-explanation consistency, and help developers troubleshoot issues in extraction or prompting. Beyond internal validation, explanations make query outputs far more useful to researchers by adding meaningful narrative context to each relationship.</w:t>
+        <w:t xml:space="preserve"> a relationship was classified a certain way, allow Agent #3 to verify type-explanation consistency, and help developers troubleshoot issues in extraction or prompting. Beyond internal validation, explanations make query outputs far more useful to researchers by adding meaningful narrative context to each relationship.</w:t>
       </w:r>
     </w:p>
     <w:p>
@@ -4983,15 +4264,7 @@
     </w:p>
     <w:p>
       <w:r>
-        <w:t xml:space="preserve">Relationships include a </w:t>
-      </w:r>
-      <w:proofErr w:type="spellStart"/>
-      <w:r>
-        <w:t>supporting_evidence</w:t>
-      </w:r>
-      <w:proofErr w:type="spellEnd"/>
-      <w:r>
-        <w:t xml:space="preserve"> field (not stored in database but used during extraction)</w:t>
+        <w:t>Relationships include a supporting_evidence field (not stored in database but used during extraction)</w:t>
       </w:r>
     </w:p>
     <w:p>
@@ -5130,23 +4403,7 @@
           <w:i/>
           <w:iCs/>
         </w:rPr>
-        <w:t xml:space="preserve">How will </w:t>
-      </w:r>
-      <w:proofErr w:type="spellStart"/>
-      <w:r>
-        <w:rPr>
-          <w:i/>
-          <w:iCs/>
-        </w:rPr>
-        <w:t>you</w:t>
-      </w:r>
-      <w:proofErr w:type="spellEnd"/>
-      <w:r>
-        <w:rPr>
-          <w:i/>
-          <w:iCs/>
-        </w:rPr>
-        <w:t xml:space="preserve"> prompt or instruct agents to identify entities and relationships?</w:t>
+        <w:t>How will you prompt or instruct agents to identify entities and relationships?</w:t>
       </w:r>
     </w:p>
     <w:p>
@@ -5184,31 +4441,7 @@
         <w:t xml:space="preserve"> </w:t>
       </w:r>
       <w:r>
-        <w:t xml:space="preserve">The agent outputs strictly formatted JSON objects that follow a controlled schema, including fields such as name, type, description, </w:t>
-      </w:r>
-      <w:proofErr w:type="spellStart"/>
-      <w:r>
-        <w:t>relevance_score</w:t>
-      </w:r>
-      <w:proofErr w:type="spellEnd"/>
-      <w:r>
-        <w:t xml:space="preserve">, and </w:t>
-      </w:r>
-      <w:proofErr w:type="gramStart"/>
-      <w:r>
-        <w:t>a supporting</w:t>
-      </w:r>
-      <w:proofErr w:type="gramEnd"/>
-      <w:r>
-        <w:t xml:space="preserve"> </w:t>
-      </w:r>
-      <w:proofErr w:type="spellStart"/>
-      <w:r>
-        <w:t>context_snippet</w:t>
-      </w:r>
-      <w:proofErr w:type="spellEnd"/>
-      <w:r>
-        <w:t>. Schema enforcement and required fields guarantee well-structured outputs, while relevance scores (0.0–1.0) help prioritize important concepts.</w:t>
+        <w:t>The agent outputs strictly formatted JSON objects that follow a controlled schema, including fields such as name, type, description, relevance_score, and a supporting context_snippet. Schema enforcement and required fields guarantee well-structured outputs, while relevance scores (0.0–1.0) help prioritize important concepts.</w:t>
       </w:r>
     </w:p>
     <w:p>
@@ -5217,15 +4450,7 @@
       </w:r>
       <w:r>
         <w:lastRenderedPageBreak/>
-        <w:t>terminology. It also includes strict quality controls: extract only 10–30 meaningful entities, avoid generic terms, standardize names (e.g., “</w:t>
-      </w:r>
-      <w:proofErr w:type="spellStart"/>
-      <w:r>
-        <w:t>NeRF</w:t>
-      </w:r>
-      <w:proofErr w:type="spellEnd"/>
-      <w:r>
-        <w:t>”), and focus solely on technical content. These constraints keep the output clean, domain-relevant, and reliable for downstream semantic analysis.</w:t>
+        <w:t>terminology. It also includes strict quality controls: extract only 10–30 meaningful entities, avoid generic terms, standardize names (e.g., “NeRF”), and focus solely on technical content. These constraints keep the output clean, domain-relevant, and reliable for downstream semantic analysis.</w:t>
       </w:r>
     </w:p>
     <w:p>
@@ -5254,15 +4479,7 @@
         <w:t xml:space="preserve"> works because Sonnet 4 is strong enough to perform reliable zero-shot reasoning within a well-defined domain. The structured JSON output makes parsing fully deterministic, and the relevance scores allow effective downstream filtering—especially with the ≥0.4 threshold you apply to keep only meaningful, high-signal entities.</w:t>
       </w:r>
       <w:r>
-        <w:t xml:space="preserve"> And </w:t>
-      </w:r>
-      <w:proofErr w:type="gramStart"/>
-      <w:r>
-        <w:t>also</w:t>
-      </w:r>
-      <w:proofErr w:type="gramEnd"/>
-      <w:r>
-        <w:t xml:space="preserve"> cost is another factor.</w:t>
+        <w:t xml:space="preserve"> And also cost is another factor.</w:t>
       </w:r>
     </w:p>
     <w:p>
@@ -5299,37 +4516,12 @@
       <w:r>
         <w:t>In the second stage, Claude receives both abstracts, key concepts, shared concepts, and the base score. It then determines the most appropriate relationship type (or null), refines the confidence, and generates a short explanation with supporting evidence. The agent uses a fixed set of relationship types—</w:t>
       </w:r>
-      <w:proofErr w:type="spellStart"/>
-      <w:r>
-        <w:rPr>
-          <w:b/>
-          <w:bCs/>
-        </w:rPr>
-        <w:t>improves_on</w:t>
-      </w:r>
-      <w:proofErr w:type="spellEnd"/>
-      <w:r>
-        <w:rPr>
-          <w:b/>
-          <w:bCs/>
-        </w:rPr>
-        <w:t xml:space="preserve">, extends, evaluates, </w:t>
-      </w:r>
-      <w:proofErr w:type="spellStart"/>
-      <w:r>
-        <w:rPr>
-          <w:b/>
-          <w:bCs/>
-        </w:rPr>
-        <w:t>builds_on</w:t>
-      </w:r>
-      <w:proofErr w:type="spellEnd"/>
-      <w:r>
-        <w:rPr>
-          <w:b/>
-          <w:bCs/>
-        </w:rPr>
-        <w:t>, addresses, cites</w:t>
+      <w:r>
+        <w:rPr>
+          <w:b/>
+          <w:bCs/>
+        </w:rPr>
+        <w:t>improves_on, extends, evaluates, builds_on, addresses, cites</w:t>
       </w:r>
       <w:r>
         <w:t xml:space="preserve">, or </w:t>
@@ -5818,23 +5010,7 @@
               </w:rPr>
             </w:pPr>
             <w:r>
-              <w:t xml:space="preserve">&lt;2 </w:t>
-            </w:r>
-            <w:proofErr w:type="gramStart"/>
-            <w:r>
-              <w:t>chars</w:t>
-            </w:r>
-            <w:proofErr w:type="gramEnd"/>
-            <w:r>
-              <w:t xml:space="preserve"> (too short) or &gt;100 </w:t>
-            </w:r>
-            <w:proofErr w:type="gramStart"/>
-            <w:r>
-              <w:t>chars</w:t>
-            </w:r>
-            <w:proofErr w:type="gramEnd"/>
-            <w:r>
-              <w:t xml:space="preserve"> (too long)</w:t>
+              <w:t>&lt;2 chars (too short) or &gt;100 chars (too long)</w:t>
             </w:r>
           </w:p>
         </w:tc>
@@ -6061,15 +5237,7 @@
               </w:rPr>
             </w:pPr>
             <w:r>
-              <w:t xml:space="preserve">Ensures </w:t>
-            </w:r>
-            <w:proofErr w:type="spellStart"/>
-            <w:r>
-              <w:t>mention_count</w:t>
-            </w:r>
-            <w:proofErr w:type="spellEnd"/>
-            <w:r>
-              <w:t xml:space="preserve"> matches linked concepts</w:t>
+              <w:t>Ensures mention_count matches linked concepts</w:t>
             </w:r>
           </w:p>
         </w:tc>
@@ -6450,7 +5618,6 @@
         </w:rPr>
         <w:t xml:space="preserve">and </w:t>
       </w:r>
-      <w:proofErr w:type="gramStart"/>
       <w:r>
         <w:rPr>
           <w:i/>
@@ -6458,17 +5625,8 @@
         </w:rPr>
         <w:t>enhances</w:t>
       </w:r>
-      <w:proofErr w:type="gramEnd"/>
-      <w:r>
-        <w:t xml:space="preserve"> for </w:t>
-      </w:r>
-      <w:proofErr w:type="spellStart"/>
-      <w:r>
-        <w:t>improves_on</w:t>
-      </w:r>
-      <w:proofErr w:type="spellEnd"/>
-      <w:r>
-        <w:t>) to confirm that the explanation aligns with the selected relationship type.</w:t>
+      <w:r>
+        <w:t xml:space="preserve"> for improves_on) to confirm that the explanation aligns with the selected relationship type.</w:t>
       </w:r>
     </w:p>
     <w:p>
@@ -6524,15 +5682,7 @@
         <w:t xml:space="preserve">that </w:t>
       </w:r>
       <w:r>
-        <w:t xml:space="preserve">is driven by practicality: it runs much faster at scale, produces fully deterministic results, and avoids additional LLM costs. This approach is well-suited for a proof-of-concept because it catches </w:t>
-      </w:r>
-      <w:proofErr w:type="gramStart"/>
-      <w:r>
-        <w:t>the majority of</w:t>
-      </w:r>
-      <w:proofErr w:type="gramEnd"/>
-      <w:r>
-        <w:t xml:space="preserve"> common structural issues—invalid scores, generic terms, self-references, and weak explanations—while keeping the system easy to test, debug, and audit.</w:t>
+        <w:t>is driven by practicality: it runs much faster at scale, produces fully deterministic results, and avoids additional LLM costs. This approach is well-suited for a proof-of-concept because it catches the majority of common structural issues—invalid scores, generic terms, self-references, and weak explanations—while keeping the system easy to test, debug, and audit.</w:t>
       </w:r>
     </w:p>
     <w:p>
@@ -6574,15 +5724,7 @@
         </w:numPr>
       </w:pPr>
       <w:r>
-        <w:t>It may miss cases where a relationship type doesn't match the explanation, inconsistencies like “</w:t>
-      </w:r>
-      <w:proofErr w:type="spellStart"/>
-      <w:r>
-        <w:t>NeRF</w:t>
-      </w:r>
-      <w:proofErr w:type="spellEnd"/>
-      <w:r>
-        <w:t xml:space="preserve">” being classified differently across papers, or domain-specific nuances that require contextual understanding. </w:t>
+        <w:t xml:space="preserve">It may miss cases where a relationship type doesn't match the explanation, inconsistencies like “NeRF” being classified differently across papers, or domain-specific nuances that require contextual understanding. </w:t>
       </w:r>
     </w:p>
     <w:p>
@@ -6593,21 +5735,13 @@
         <w:t>I believe t</w:t>
       </w:r>
       <w:r>
-        <w:t xml:space="preserve">hese limitations are expected and acceptable for the current </w:t>
-      </w:r>
-      <w:proofErr w:type="gramStart"/>
-      <w:r>
-        <w:t>phase</w:t>
+        <w:t>hese limitations are expected and acceptable for the current phase</w:t>
       </w:r>
       <w:r>
         <w:t>,</w:t>
       </w:r>
       <w:r>
-        <w:t xml:space="preserve"> but</w:t>
-      </w:r>
-      <w:proofErr w:type="gramEnd"/>
-      <w:r>
-        <w:t xml:space="preserve"> highlight opportunities for future LLM-assisted validation.</w:t>
+        <w:t xml:space="preserve"> but highlight opportunities for future LLM-assisted validation.</w:t>
       </w:r>
     </w:p>
     <w:p>
@@ -6946,324 +6080,97 @@
           <w:iCs/>
         </w:rPr>
         <w:lastRenderedPageBreak/>
-        <w:t xml:space="preserve">SELECT </w:t>
-      </w:r>
-      <w:proofErr w:type="spellStart"/>
-      <w:proofErr w:type="gramStart"/>
-      <w:r>
-        <w:rPr>
-          <w:b/>
-          <w:bCs/>
+        <w:t xml:space="preserve">SELECT p.title, pr.relationship_type, pr.explanation FROM paper_relationships pr JOIN papers p ON pr.source_paper_id = p.id WHERE pr.target_paper_id = 1 AND pr.confidence &gt;= 0.7 </w:t>
+      </w:r>
+    </w:p>
+    <w:p>
+      <w:r>
+        <w:t xml:space="preserve">to see high-confidence relationships </w:t>
+      </w:r>
+      <w:r>
+        <w:t>in</w:t>
+      </w:r>
+      <w:r>
+        <w:t xml:space="preserve"> the seminal paper. The system also provides TypeScript scripts that can be run via npm commands (npm run extract, npm run discover, npm run validate) to process papers through the three-agent pipeline. While this approach requires SQL knowledge and command-line familiarity, it provides full access to the underlying graph structure and enables researchers to export data as CSV files for external analysis or visualization in tools like Excel, Python notebooks, or graph visualization software.</w:t>
+      </w:r>
+    </w:p>
+    <w:p>
+      <w:pPr>
+        <w:rPr>
+          <w:b/>
+          <w:bCs/>
+        </w:rPr>
+      </w:pPr>
+      <w:r>
+        <w:rPr>
+          <w:b/>
+          <w:bCs/>
+        </w:rPr>
+        <w:t>Future Vision</w:t>
+      </w:r>
+    </w:p>
+    <w:p>
+      <w:r>
+        <w:t xml:space="preserve">The future roadmap focuses on making the knowledge graph accessible to non-technical users through progressive layers of interfaces. In the near term (2-3 months), I envision a </w:t>
+      </w:r>
+      <w:r>
+        <w:rPr>
+          <w:b/>
+          <w:bCs/>
+        </w:rPr>
+        <w:t>web-based interface</w:t>
+      </w:r>
+      <w:r>
+        <w:t xml:space="preserve"> with three main views: a paper browser for clicking through relationships and seeing explanations like "Paper B improves on Paper A by introducing anti-aliasing techniques (confidence: 0.89)", a concept explorer showing how ideas like "real-time rendering" evolved across papers over time, and an interactive graph visualization using D3.js where users can drag nodes, filter by relationship type, and zoom into sub-graphs of interest. In the medium-to-long term (6-12 months), the system would support </w:t>
+      </w:r>
+      <w:r>
+        <w:rPr>
+          <w:b/>
+          <w:bCs/>
+        </w:rPr>
+        <w:t>natural language search</w:t>
+      </w:r>
+      <w:r>
+        <w:t xml:space="preserve"> where users can type queries like "find papers that address memory issues in dynamic 3D reconstruction" and receive ranked results with AI-generated explanations, </w:t>
+      </w:r>
+      <w:r>
+        <w:rPr>
+          <w:b/>
+          <w:bCs/>
+        </w:rPr>
+        <w:t>collaborative workspaces</w:t>
+      </w:r>
+      <w:r>
+        <w:t xml:space="preserve"> for research teams to annotate papers and share insights, and </w:t>
+      </w:r>
+      <w:r>
+        <w:rPr>
+          <w:b/>
+          <w:bCs/>
+        </w:rPr>
+        <w:t>automated research gap detection</w:t>
+      </w:r>
+      <w:r>
+        <w:t xml:space="preserve"> that identifies unexplored concept combinations (e.g., "only 1 paper combines neural compression with 3D Gaussian Splatting"). The ultimate goal is to transform the graph from a technical database into an intelligent research assistant that surfaces insights users didn't know to look for.</w:t>
+      </w:r>
+    </w:p>
+    <w:p>
+      <w:r>
+        <w:t>------------------------------------------------------------------------------------------------------------------</w:t>
+      </w:r>
+    </w:p>
+    <w:p>
+      <w:pPr>
+        <w:rPr>
           <w:i/>
           <w:iCs/>
         </w:rPr>
-        <w:t>p.title</w:t>
-      </w:r>
-      <w:proofErr w:type="spellEnd"/>
-      <w:proofErr w:type="gramEnd"/>
-      <w:r>
-        <w:rPr>
-          <w:b/>
-          <w:bCs/>
+      </w:pPr>
+      <w:r>
+        <w:rPr>
           <w:i/>
           <w:iCs/>
         </w:rPr>
-        <w:t xml:space="preserve">, </w:t>
-      </w:r>
-      <w:proofErr w:type="spellStart"/>
-      <w:proofErr w:type="gramStart"/>
-      <w:r>
-        <w:rPr>
-          <w:b/>
-          <w:bCs/>
-          <w:i/>
-          <w:iCs/>
-        </w:rPr>
-        <w:t>pr.relationship</w:t>
-      </w:r>
-      <w:proofErr w:type="gramEnd"/>
-      <w:r>
-        <w:rPr>
-          <w:b/>
-          <w:bCs/>
-          <w:i/>
-          <w:iCs/>
-        </w:rPr>
-        <w:t>_type</w:t>
-      </w:r>
-      <w:proofErr w:type="spellEnd"/>
-      <w:r>
-        <w:rPr>
-          <w:b/>
-          <w:bCs/>
-          <w:i/>
-          <w:iCs/>
-        </w:rPr>
-        <w:t xml:space="preserve">, </w:t>
-      </w:r>
-      <w:proofErr w:type="spellStart"/>
-      <w:proofErr w:type="gramStart"/>
-      <w:r>
-        <w:rPr>
-          <w:b/>
-          <w:bCs/>
-          <w:i/>
-          <w:iCs/>
-        </w:rPr>
-        <w:t>pr.explanation</w:t>
-      </w:r>
-      <w:proofErr w:type="spellEnd"/>
-      <w:proofErr w:type="gramEnd"/>
-      <w:r>
-        <w:rPr>
-          <w:b/>
-          <w:bCs/>
-          <w:i/>
-          <w:iCs/>
-        </w:rPr>
-        <w:t xml:space="preserve"> FROM </w:t>
-      </w:r>
-      <w:proofErr w:type="spellStart"/>
-      <w:r>
-        <w:rPr>
-          <w:b/>
-          <w:bCs/>
-          <w:i/>
-          <w:iCs/>
-        </w:rPr>
-        <w:t>paper_relationships</w:t>
-      </w:r>
-      <w:proofErr w:type="spellEnd"/>
-      <w:r>
-        <w:rPr>
-          <w:b/>
-          <w:bCs/>
-          <w:i/>
-          <w:iCs/>
-        </w:rPr>
-        <w:t xml:space="preserve"> pr JOIN papers p ON </w:t>
-      </w:r>
-      <w:proofErr w:type="spellStart"/>
-      <w:proofErr w:type="gramStart"/>
-      <w:r>
-        <w:rPr>
-          <w:b/>
-          <w:bCs/>
-          <w:i/>
-          <w:iCs/>
-        </w:rPr>
-        <w:t>pr.source</w:t>
-      </w:r>
-      <w:proofErr w:type="gramEnd"/>
-      <w:r>
-        <w:rPr>
-          <w:b/>
-          <w:bCs/>
-          <w:i/>
-          <w:iCs/>
-        </w:rPr>
-        <w:t>_paper_id</w:t>
-      </w:r>
-      <w:proofErr w:type="spellEnd"/>
-      <w:r>
-        <w:rPr>
-          <w:b/>
-          <w:bCs/>
-          <w:i/>
-          <w:iCs/>
-        </w:rPr>
-        <w:t xml:space="preserve"> = p.id WHERE </w:t>
-      </w:r>
-      <w:proofErr w:type="spellStart"/>
-      <w:proofErr w:type="gramStart"/>
-      <w:r>
-        <w:rPr>
-          <w:b/>
-          <w:bCs/>
-          <w:i/>
-          <w:iCs/>
-        </w:rPr>
-        <w:t>pr.target</w:t>
-      </w:r>
-      <w:proofErr w:type="gramEnd"/>
-      <w:r>
-        <w:rPr>
-          <w:b/>
-          <w:bCs/>
-          <w:i/>
-          <w:iCs/>
-        </w:rPr>
-        <w:t>_paper_id</w:t>
-      </w:r>
-      <w:proofErr w:type="spellEnd"/>
-      <w:r>
-        <w:rPr>
-          <w:b/>
-          <w:bCs/>
-          <w:i/>
-          <w:iCs/>
-        </w:rPr>
-        <w:t xml:space="preserve"> = 1 AND </w:t>
-      </w:r>
-      <w:proofErr w:type="spellStart"/>
-      <w:proofErr w:type="gramStart"/>
-      <w:r>
-        <w:rPr>
-          <w:b/>
-          <w:bCs/>
-          <w:i/>
-          <w:iCs/>
-        </w:rPr>
-        <w:t>pr.confidence</w:t>
-      </w:r>
-      <w:proofErr w:type="spellEnd"/>
-      <w:proofErr w:type="gramEnd"/>
-      <w:r>
-        <w:rPr>
-          <w:b/>
-          <w:bCs/>
-          <w:i/>
-          <w:iCs/>
-        </w:rPr>
-        <w:t xml:space="preserve"> &gt;= 0.7 </w:t>
-      </w:r>
-    </w:p>
-    <w:p>
-      <w:r>
-        <w:t xml:space="preserve">to see high-confidence relationships </w:t>
-      </w:r>
-      <w:r>
-        <w:t>in</w:t>
-      </w:r>
-      <w:r>
-        <w:t xml:space="preserve"> the seminal paper. The system also provides TypeScript scripts that can be run via </w:t>
-      </w:r>
-      <w:proofErr w:type="spellStart"/>
-      <w:r>
-        <w:t>npm</w:t>
-      </w:r>
-      <w:proofErr w:type="spellEnd"/>
-      <w:r>
-        <w:t xml:space="preserve"> commands (</w:t>
-      </w:r>
-      <w:proofErr w:type="spellStart"/>
-      <w:r>
-        <w:t>npm</w:t>
-      </w:r>
-      <w:proofErr w:type="spellEnd"/>
-      <w:r>
-        <w:t xml:space="preserve"> run extract, </w:t>
-      </w:r>
-      <w:proofErr w:type="spellStart"/>
-      <w:r>
-        <w:t>npm</w:t>
-      </w:r>
-      <w:proofErr w:type="spellEnd"/>
-      <w:r>
-        <w:t xml:space="preserve"> run discover, </w:t>
-      </w:r>
-      <w:proofErr w:type="spellStart"/>
-      <w:r>
-        <w:t>npm</w:t>
-      </w:r>
-      <w:proofErr w:type="spellEnd"/>
-      <w:r>
-        <w:t xml:space="preserve"> run validate) to process papers through the three-agent pipeline. While this approach requires SQL knowledge and command-line familiarity, it provides full access to the underlying graph structure and enables researchers to export data as CSV files for external analysis or visualization in tools like Excel, Python notebooks, or graph visualization software.</w:t>
-      </w:r>
-    </w:p>
-    <w:p>
-      <w:pPr>
-        <w:rPr>
-          <w:b/>
-          <w:bCs/>
-        </w:rPr>
-      </w:pPr>
-      <w:r>
-        <w:rPr>
-          <w:b/>
-          <w:bCs/>
-        </w:rPr>
-        <w:t>Future Vision</w:t>
-      </w:r>
-    </w:p>
-    <w:p>
-      <w:r>
-        <w:t xml:space="preserve">The future roadmap focuses on making the knowledge graph accessible to non-technical users through progressive layers of interfaces. In the near term (2-3 months), I envision a </w:t>
-      </w:r>
-      <w:r>
-        <w:rPr>
-          <w:b/>
-          <w:bCs/>
-        </w:rPr>
-        <w:t>web-based interface</w:t>
-      </w:r>
-      <w:r>
-        <w:t xml:space="preserve"> with three main views: a paper browser for clicking through relationships and seeing explanations like "Paper B improves on Paper A by introducing anti-aliasing techniques (confidence: 0.89)", a concept explorer showing how ideas like "real-time rendering" evolved across papers over time, and an interactive graph visualization using D3.js where users can drag nodes, filter by relationship type, and zoom into sub-graphs of interest. In the medium-to-long term (6-12 months), the system would support </w:t>
-      </w:r>
-      <w:r>
-        <w:rPr>
-          <w:b/>
-          <w:bCs/>
-        </w:rPr>
-        <w:t>natural language search</w:t>
-      </w:r>
-      <w:r>
-        <w:t xml:space="preserve"> where users can type queries like "find papers that address memory issues in dynamic 3D reconstruction" and receive ranked results with AI-generated explanations, </w:t>
-      </w:r>
-      <w:r>
-        <w:rPr>
-          <w:b/>
-          <w:bCs/>
-        </w:rPr>
-        <w:t>collaborative workspaces</w:t>
-      </w:r>
-      <w:r>
-        <w:t xml:space="preserve"> for research teams to annotate papers and share insights, and </w:t>
-      </w:r>
-      <w:r>
-        <w:rPr>
-          <w:b/>
-          <w:bCs/>
-        </w:rPr>
-        <w:t>automated research gap detection</w:t>
-      </w:r>
-      <w:r>
-        <w:t xml:space="preserve"> that identifies unexplored concept combinations (e.g., "only 1 paper combines neural compression with 3D Gaussian Splatting"). The </w:t>
-      </w:r>
-      <w:proofErr w:type="gramStart"/>
-      <w:r>
-        <w:t>ultimate goal</w:t>
-      </w:r>
-      <w:proofErr w:type="gramEnd"/>
-      <w:r>
-        <w:t xml:space="preserve"> is to transform the graph from a technical database into an intelligent research assistant that surfaces insights users didn't </w:t>
-      </w:r>
-      <w:proofErr w:type="gramStart"/>
-      <w:r>
-        <w:t>know</w:t>
-      </w:r>
-      <w:proofErr w:type="gramEnd"/>
-      <w:r>
-        <w:t xml:space="preserve"> to look for.</w:t>
-      </w:r>
-    </w:p>
-    <w:p>
-      <w:r>
-        <w:t>------------------------------------------------------------------------------------------------------------------</w:t>
-      </w:r>
-    </w:p>
-    <w:p>
-      <w:pPr>
-        <w:rPr>
-          <w:i/>
-          <w:iCs/>
-        </w:rPr>
-      </w:pPr>
-      <w:r>
-        <w:rPr>
-          <w:i/>
-          <w:iCs/>
-        </w:rPr>
         <w:t>How might you surface explainable insights (e.g., “Paper B improves on Paper A by introducing concept X”)?</w:t>
       </w:r>
     </w:p>
@@ -7284,15 +6191,7 @@
     </w:p>
     <w:p>
       <w:r>
-        <w:t xml:space="preserve">The system already stores all the components required for rich, explainable insights directly </w:t>
-      </w:r>
-      <w:proofErr w:type="gramStart"/>
-      <w:r>
-        <w:t>in</w:t>
-      </w:r>
-      <w:proofErr w:type="gramEnd"/>
-      <w:r>
-        <w:t xml:space="preserve"> the database. Each relationship includes:</w:t>
+        <w:t>The system already stores all the components required for rich, explainable insights directly in the database. Each relationship includes:</w:t>
       </w:r>
     </w:p>
     <w:p>
@@ -7315,7 +6214,6 @@
       <w:r>
         <w:t xml:space="preserve"> (e.g., </w:t>
       </w:r>
-      <w:proofErr w:type="spellStart"/>
       <w:r>
         <w:rPr>
           <w:i/>
@@ -7323,7 +6221,6 @@
         </w:rPr>
         <w:t>improves_on</w:t>
       </w:r>
-      <w:proofErr w:type="spellEnd"/>
       <w:r>
         <w:t xml:space="preserve">, </w:t>
       </w:r>
@@ -7403,15 +6300,7 @@
         <w:t>why</w:t>
       </w:r>
       <w:r>
-        <w:t xml:space="preserve"> two papers are connected. For example, if </w:t>
-      </w:r>
-      <w:proofErr w:type="spellStart"/>
-      <w:r>
-        <w:t>Mip</w:t>
-      </w:r>
-      <w:proofErr w:type="spellEnd"/>
-      <w:r>
-        <w:t>-Splatting improves on 3D Gaussian Splatting, the system may store:</w:t>
+        <w:t xml:space="preserve"> two papers are connected. For example, if Mip-Splatting improves on 3D Gaussian Splatting, the system may store:</w:t>
       </w:r>
       <w:r>
         <w:br/>
@@ -7440,15 +6329,7 @@
         <w:t>what’s new</w:t>
       </w:r>
       <w:r>
-        <w:t xml:space="preserve"> in each paper. If </w:t>
-      </w:r>
-      <w:proofErr w:type="spellStart"/>
-      <w:r>
-        <w:t>Mip</w:t>
-      </w:r>
-      <w:proofErr w:type="spellEnd"/>
-      <w:r>
-        <w:t xml:space="preserve">-Splatting introduces concepts like </w:t>
+        <w:t xml:space="preserve"> in each paper. If Mip-Splatting introduces concepts like </w:t>
       </w:r>
       <w:r>
         <w:rPr>
@@ -7474,7 +6355,7 @@
     <w:p>
       <w:r>
         <w:pict w14:anchorId="7B314D58">
-          <v:rect id="_x0000_i1069" style="width:0;height:1.5pt" o:hralign="center" o:hrstd="t" o:hr="t" fillcolor="#a0a0a0" stroked="f"/>
+          <v:rect id="_x0000_i1025" style="width:0;height:1.5pt" o:hralign="center" o:hrstd="t" o:hr="t" fillcolor="#a0a0a0" stroked="f"/>
         </w:pict>
       </w:r>
     </w:p>
@@ -7726,15 +6607,7 @@
         <w:t>automated paper discovery</w:t>
       </w:r>
       <w:r>
-        <w:t xml:space="preserve"> tools (</w:t>
-      </w:r>
-      <w:proofErr w:type="spellStart"/>
-      <w:r>
-        <w:t>arXiv</w:t>
-      </w:r>
-      <w:proofErr w:type="spellEnd"/>
-      <w:r>
-        <w:t xml:space="preserve"> feeds, citation crawlers, author tracking). A scheduled pipeline would fetch new papers daily or weekly, run Agents 1–3 automatically, and insert results into the graph. Incremental updates would ensure only newly added papers and directly related relationships need to be processed. With schema versioning, the system can evolve without breaking existing data.</w:t>
+        <w:t xml:space="preserve"> tools (arXiv feeds, citation crawlers, author tracking). A scheduled pipeline would fetch new papers daily or weekly, run Agents 1–3 automatically, and insert results into the graph. Incremental updates would ensure only newly added papers and directly related relationships need to be processed. With schema versioning, the system can evolve without breaking existing data.</w:t>
       </w:r>
     </w:p>
     <w:p>
@@ -7774,15 +6647,7 @@
     </w:p>
     <w:p>
       <w:r>
-        <w:t xml:space="preserve">Currently, the system uses a rule-based validator, idempotent </w:t>
-      </w:r>
-      <w:proofErr w:type="spellStart"/>
-      <w:r>
-        <w:t>upserts</w:t>
-      </w:r>
-      <w:proofErr w:type="spellEnd"/>
-      <w:r>
-        <w:t>, and extraction logs to ensure consistency and recoverability. A failed paper does not break the pipeline; it is logged and skipped. PostgreSQL indexing keeps performance stable, and sequential processing naturally avoids overload, rate limits, and concurrency errors.</w:t>
+        <w:t>Currently, the system uses a rule-based validator, idempotent upserts, and extraction logs to ensure consistency and recoverability. A failed paper does not break the pipeline; it is logged and skipped. PostgreSQL indexing keeps performance stable, and sequential processing naturally avoids overload, rate limits, and concurrency errors.</w:t>
       </w:r>
     </w:p>
     <w:p>
@@ -7809,22 +6674,10 @@
           <w:b/>
           <w:bCs/>
         </w:rPr>
-        <w:t xml:space="preserve">robust reliability </w:t>
-      </w:r>
-      <w:proofErr w:type="gramStart"/>
-      <w:r>
-        <w:rPr>
-          <w:b/>
-          <w:bCs/>
-        </w:rPr>
-        <w:t>patterns</w:t>
-      </w:r>
-      <w:r>
-        <w:t>:</w:t>
-      </w:r>
-      <w:proofErr w:type="gramEnd"/>
-      <w:r>
-        <w:t xml:space="preserve"> retries with exponential backoff for LLM/API failures, circuit breakers to prevent cascading failures, and horizontal worker scaling with automatic restarts (PM2/Kubernetes). For consistency, all writes </w:t>
+        <w:t>robust reliability patterns</w:t>
+      </w:r>
+      <w:r>
+        <w:t xml:space="preserve">: retries with exponential backoff for LLM/API failures, circuit breakers to prevent cascading failures, and horizontal worker scaling with automatic restarts (PM2/Kubernetes). For consistency, all writes </w:t>
       </w:r>
       <w:r>
         <w:lastRenderedPageBreak/>
@@ -8060,13 +6913,8 @@
               <w:spacing w:after="160" w:line="278" w:lineRule="auto"/>
               <w:cnfStyle w:val="000000000000" w:firstRow="0" w:lastRow="0" w:firstColumn="0" w:lastColumn="0" w:oddVBand="0" w:evenVBand="0" w:oddHBand="0" w:evenHBand="0" w:firstRowFirstColumn="0" w:firstRowLastColumn="0" w:lastRowFirstColumn="0" w:lastRowLastColumn="0"/>
             </w:pPr>
-            <w:proofErr w:type="gramStart"/>
-            <w:r>
-              <w:t>Misses</w:t>
-            </w:r>
-            <w:proofErr w:type="gramEnd"/>
-            <w:r>
-              <w:t xml:space="preserve"> subtle semantic errors</w:t>
+            <w:r>
+              <w:t>Misses subtle semantic errors</w:t>
             </w:r>
           </w:p>
         </w:tc>
@@ -8124,13 +6972,8 @@
               <w:cnfStyle w:val="000000100000" w:firstRow="0" w:lastRow="0" w:firstColumn="0" w:lastColumn="0" w:oddVBand="0" w:evenVBand="0" w:oddHBand="1" w:evenHBand="0" w:firstRowFirstColumn="0" w:firstRowLastColumn="0" w:lastRowFirstColumn="0" w:lastRowLastColumn="0"/>
             </w:pPr>
             <w:r>
-              <w:t xml:space="preserve">Simple, </w:t>
-            </w:r>
-            <w:proofErr w:type="spellStart"/>
-            <w:r>
-              <w:t>debuggable</w:t>
-            </w:r>
-            <w:proofErr w:type="spellEnd"/>
+              <w:t>Simple, debuggable</w:t>
+            </w:r>
           </w:p>
         </w:tc>
         <w:tc>
@@ -13209,6 +12052,7 @@
   <w:style w:type="character" w:default="1" w:styleId="DefaultParagraphFont">
     <w:name w:val="Default Paragraph Font"/>
     <w:uiPriority w:val="1"/>
+    <w:semiHidden/>
     <w:unhideWhenUsed/>
   </w:style>
   <w:style w:type="table" w:default="1" w:styleId="TableNormal">

</xml_diff>